<commit_message>
#25 consolidated Interoperability with Cross-Browser functionality.
</commit_message>
<xml_diff>
--- a/Deliverable-1/Constraints & Qualities sec3-3.docx
+++ b/Deliverable-1/Constraints & Qualities sec3-3.docx
@@ -1,6 +1,6 @@
 
 <file path=word/document.xml><?xml version="1.0" encoding="utf-8"?>
-<w:document xmlns:wpc="http://schemas.microsoft.com/office/word/2010/wordprocessingCanvas" xmlns:mo="http://schemas.microsoft.com/office/mac/office/2008/main" xmlns:mc="http://schemas.openxmlformats.org/markup-compatibility/2006" xmlns:mv="urn:schemas-microsoft-com:mac:vml" xmlns:o="urn:schemas-microsoft-com:office:office" xmlns:r="http://schemas.openxmlformats.org/officeDocument/2006/relationships" xmlns:m="http://schemas.openxmlformats.org/officeDocument/2006/math" xmlns:v="urn:schemas-microsoft-com:vml" xmlns:wp14="http://schemas.microsoft.com/office/word/2010/wordprocessingDrawing" xmlns:wp="http://schemas.openxmlformats.org/drawingml/2006/wordprocessingDrawing" xmlns:w10="urn:schemas-microsoft-com:office:word" xmlns:w="http://schemas.openxmlformats.org/wordprocessingml/2006/main" xmlns:w14="http://schemas.microsoft.com/office/word/2010/wordml" xmlns:w15="http://schemas.microsoft.com/office/word/2012/wordml" xmlns:wpg="http://schemas.microsoft.com/office/word/2010/wordprocessingGroup" xmlns:wpi="http://schemas.microsoft.com/office/word/2010/wordprocessingInk" xmlns:wne="http://schemas.microsoft.com/office/word/2006/wordml" xmlns:wps="http://schemas.microsoft.com/office/word/2010/wordprocessingShape" mc:Ignorable="w14 w15 wp14">
+<w:document xmlns:wpc="http://schemas.microsoft.com/office/word/2010/wordprocessingCanvas" xmlns:cx="http://schemas.microsoft.com/office/drawing/2014/chartex" xmlns:cx1="http://schemas.microsoft.com/office/drawing/2015/9/8/chartex" xmlns:mc="http://schemas.openxmlformats.org/markup-compatibility/2006" xmlns:o="urn:schemas-microsoft-com:office:office" xmlns:r="http://schemas.openxmlformats.org/officeDocument/2006/relationships" xmlns:m="http://schemas.openxmlformats.org/officeDocument/2006/math" xmlns:v="urn:schemas-microsoft-com:vml" xmlns:wp14="http://schemas.microsoft.com/office/word/2010/wordprocessingDrawing" xmlns:wp="http://schemas.openxmlformats.org/drawingml/2006/wordprocessingDrawing" xmlns:w10="urn:schemas-microsoft-com:office:word" xmlns:w="http://schemas.openxmlformats.org/wordprocessingml/2006/main" xmlns:w14="http://schemas.microsoft.com/office/word/2010/wordml" xmlns:w15="http://schemas.microsoft.com/office/word/2012/wordml" xmlns:w16se="http://schemas.microsoft.com/office/word/2015/wordml/symex" xmlns:wpg="http://schemas.microsoft.com/office/word/2010/wordprocessingGroup" xmlns:wpi="http://schemas.microsoft.com/office/word/2010/wordprocessingInk" xmlns:wne="http://schemas.microsoft.com/office/word/2006/wordml" xmlns:wps="http://schemas.microsoft.com/office/word/2010/wordprocessingShape" mc:Ignorable="w14 w15 w16se wp14">
   <w:body>
     <w:p>
       <w:pPr>
@@ -120,12 +120,6 @@
         <w:rPr>
           <w:b/>
         </w:rPr>
-        <w:t xml:space="preserve">Layout </w:t>
-      </w:r>
-      <w:r>
-        <w:rPr>
-          <w:b/>
-        </w:rPr>
         <w:t>Compatibility</w:t>
       </w:r>
     </w:p>
@@ -143,87 +137,75 @@
       <w:r>
         <w:t xml:space="preserve">and HTML </w:t>
       </w:r>
+      <w:r>
+        <w:t xml:space="preserve">model will </w:t>
+      </w:r>
+      <w:r>
+        <w:t>be compliant with the browser’s boundaries.</w:t>
+      </w:r>
+      <w:r>
+        <w:t xml:space="preserve"> </w:t>
+      </w:r>
+      <w:r>
+        <w:t xml:space="preserve"> Ensuring browser compliance, t</w:t>
+      </w:r>
+      <w:r>
+        <w:t>he application will be able to run on virtually any operating system that has any of the following browsers: Safari, Chrome, Internet Explorer, Firefox and Chrome.</w:t>
+      </w:r>
+    </w:p>
+    <w:p>
       <w:bookmarkStart w:id="0" w:name="_GoBack"/>
       <w:bookmarkEnd w:id="0"/>
-      <w:r>
-        <w:t xml:space="preserve">model will </w:t>
-      </w:r>
-      <w:r>
-        <w:t>be compliant with the browser’s boundaries.</w:t>
-      </w:r>
-      <w:r>
-        <w:t xml:space="preserve"> </w:t>
+    </w:p>
+    <w:p>
+      <w:pPr>
+        <w:rPr>
+          <w:b/>
+        </w:rPr>
+      </w:pPr>
+      <w:r>
+        <w:rPr>
+          <w:b/>
+        </w:rPr>
+        <w:t>3.3.3 Ease of Use</w:t>
       </w:r>
     </w:p>
     <w:p/>
     <w:p>
+      <w:r>
+        <w:t xml:space="preserve">The application will be straightforward and lightweight in order to ensure that </w:t>
+      </w:r>
+      <w:r>
+        <w:t>students can start working on their schedule</w:t>
+      </w:r>
+      <w:r>
+        <w:t xml:space="preserve"> immediately. The use of Ajax technology will </w:t>
+      </w:r>
+      <w:r>
+        <w:t xml:space="preserve">also </w:t>
+      </w:r>
+      <w:r>
+        <w:t xml:space="preserve">minimize content </w:t>
+      </w:r>
+      <w:r>
+        <w:t xml:space="preserve">and page </w:t>
+      </w:r>
+      <w:r>
+        <w:t>refresh</w:t>
+      </w:r>
+      <w:r>
+        <w:t xml:space="preserve">es thereby allowing </w:t>
+      </w:r>
+      <w:r>
+        <w:t>users to navigate with losing the scope of the data they are working on.</w:t>
+      </w:r>
+    </w:p>
+    <w:p>
       <w:pPr>
         <w:rPr>
           <w:b/>
         </w:rPr>
       </w:pPr>
-      <w:r>
-        <w:rPr>
-          <w:b/>
-        </w:rPr>
-        <w:t>3.3.3 Ease of Use</w:t>
-      </w:r>
-    </w:p>
-    <w:p/>
-    <w:p>
-      <w:r>
-        <w:t xml:space="preserve">The application will be straightforward and lightweight in order to ensure that </w:t>
-      </w:r>
-      <w:r>
-        <w:t>students can start working on their schedule</w:t>
-      </w:r>
-      <w:r>
-        <w:t xml:space="preserve"> immediately. The use of Ajax technology will </w:t>
-      </w:r>
-      <w:r>
-        <w:t xml:space="preserve">also </w:t>
-      </w:r>
-      <w:r>
-        <w:t xml:space="preserve">minimize content </w:t>
-      </w:r>
-      <w:r>
-        <w:t xml:space="preserve">and page </w:t>
-      </w:r>
-      <w:r>
-        <w:t>refresh</w:t>
-      </w:r>
-      <w:r>
-        <w:t xml:space="preserve">es thereby allowing </w:t>
-      </w:r>
-      <w:r>
-        <w:t>users to navigate with losing the scope of the data they are working on.</w:t>
-      </w:r>
-    </w:p>
-    <w:p/>
-    <w:p>
-      <w:pPr>
-        <w:rPr>
-          <w:b/>
-        </w:rPr>
-      </w:pPr>
-      <w:r>
-        <w:rPr>
-          <w:b/>
-        </w:rPr>
-        <w:t xml:space="preserve">3.3.4 Interoperability </w:t>
-      </w:r>
-    </w:p>
-    <w:p>
-      <w:pPr>
-        <w:rPr>
-          <w:b/>
-        </w:rPr>
-      </w:pPr>
-    </w:p>
-    <w:p>
-      <w:r>
-        <w:t>The application will be able to run on virtually any operating system that has any of the following browsers: Safari, Chrome, Internet Explorer, Firefox and Chrome.</w:t>
-      </w:r>
     </w:p>
     <w:sectPr>
       <w:pgSz w:w="12240" w:h="15840"/>
@@ -236,7 +218,7 @@
 </file>
 
 <file path=word/styles.xml><?xml version="1.0" encoding="utf-8"?>
-<w:styles xmlns:mc="http://schemas.openxmlformats.org/markup-compatibility/2006" xmlns:r="http://schemas.openxmlformats.org/officeDocument/2006/relationships" xmlns:w="http://schemas.openxmlformats.org/wordprocessingml/2006/main" xmlns:w14="http://schemas.microsoft.com/office/word/2010/wordml" xmlns:w15="http://schemas.microsoft.com/office/word/2012/wordml" mc:Ignorable="w14 w15">
+<w:styles xmlns:mc="http://schemas.openxmlformats.org/markup-compatibility/2006" xmlns:r="http://schemas.openxmlformats.org/officeDocument/2006/relationships" xmlns:w="http://schemas.openxmlformats.org/wordprocessingml/2006/main" xmlns:w14="http://schemas.microsoft.com/office/word/2010/wordml" xmlns:w15="http://schemas.microsoft.com/office/word/2012/wordml" xmlns:w16se="http://schemas.microsoft.com/office/word/2015/wordml/symex" mc:Ignorable="w14 w15 w16se">
   <w:docDefaults>
     <w:rPrDefault>
       <w:rPr>
@@ -248,7 +230,7 @@
     </w:rPrDefault>
     <w:pPrDefault/>
   </w:docDefaults>
-  <w:latentStyles w:defLockedState="0" w:defUIPriority="99" w:defSemiHidden="0" w:defUnhideWhenUsed="0" w:defQFormat="0" w:count="380">
+  <w:latentStyles w:defLockedState="0" w:defUIPriority="99" w:defSemiHidden="0" w:defUnhideWhenUsed="0" w:defQFormat="0" w:count="371">
     <w:lsdException w:name="Normal" w:uiPriority="0" w:qFormat="1"/>
     <w:lsdException w:name="heading 1" w:uiPriority="9" w:qFormat="1"/>
     <w:lsdException w:name="heading 2" w:semiHidden="1" w:uiPriority="9" w:unhideWhenUsed="1" w:qFormat="1"/>
@@ -405,15 +387,6 @@
     <w:lsdException w:name="Balloon Text" w:semiHidden="1" w:unhideWhenUsed="1"/>
     <w:lsdException w:name="Table Grid" w:uiPriority="39"/>
     <w:lsdException w:name="Table Theme" w:semiHidden="1" w:unhideWhenUsed="1"/>
-    <w:lsdException w:name="Note Level 1" w:semiHidden="1" w:unhideWhenUsed="1"/>
-    <w:lsdException w:name="Note Level 2" w:semiHidden="1" w:unhideWhenUsed="1"/>
-    <w:lsdException w:name="Note Level 3" w:semiHidden="1" w:unhideWhenUsed="1"/>
-    <w:lsdException w:name="Note Level 4" w:semiHidden="1" w:unhideWhenUsed="1"/>
-    <w:lsdException w:name="Note Level 5" w:semiHidden="1" w:unhideWhenUsed="1"/>
-    <w:lsdException w:name="Note Level 6" w:semiHidden="1" w:unhideWhenUsed="1"/>
-    <w:lsdException w:name="Note Level 7" w:semiHidden="1" w:unhideWhenUsed="1"/>
-    <w:lsdException w:name="Note Level 8" w:semiHidden="1" w:unhideWhenUsed="1"/>
-    <w:lsdException w:name="Note Level 9" w:semiHidden="1" w:unhideWhenUsed="1"/>
     <w:lsdException w:name="Placeholder Text" w:semiHidden="1"/>
     <w:lsdException w:name="No Spacing" w:uiPriority="1" w:qFormat="1"/>
     <w:lsdException w:name="Light Shading" w:uiPriority="60"/>

</xml_diff>

<commit_message>
#25 Made a couple of modifications.
</commit_message>
<xml_diff>
--- a/Deliverable-1/Constraints & Qualities sec3-3.docx
+++ b/Deliverable-1/Constraints & Qualities sec3-3.docx
@@ -31,14 +31,32 @@
     </w:p>
     <w:p/>
     <w:p>
+      <w:pPr>
+        <w:ind w:firstLine="720"/>
+      </w:pPr>
       <w:r>
         <w:t xml:space="preserve">Security is a crucial aspect of any software. One of the most important security requirements is to make sure there are no SQL injections that could breach and break our database. </w:t>
       </w:r>
       <w:r>
-        <w:t xml:space="preserve">In order to assist in preventing SQL injections, we will be using prepared statements prior to query executing which is provided by PHP’s PDO class extension. </w:t>
-      </w:r>
-      <w:r>
-        <w:t xml:space="preserve">The possibility of having the database breached could potentially expose user personal user information or perhaps destroy content. The exposure of passwords should be a concern in case of breach as they should be hashed and salted upon entry by using hashing algorithms such as </w:t>
+        <w:t xml:space="preserve">In order to assist in preventing SQL injections, we will be using prepared statements prior to query executing which is provided by PHP’s </w:t>
+      </w:r>
+      <w:r>
+        <w:t xml:space="preserve">internal </w:t>
+      </w:r>
+      <w:r>
+        <w:t>libraries</w:t>
+      </w:r>
+      <w:r>
+        <w:t xml:space="preserve">. </w:t>
+      </w:r>
+      <w:r>
+        <w:t xml:space="preserve">The possibility of having the database breached could potentially expose user personal user information or perhaps destroy content. The exposure of passwords </w:t>
+      </w:r>
+      <w:r>
+        <w:t>is a</w:t>
+      </w:r>
+      <w:r>
+        <w:t xml:space="preserve"> concern in case of breach as they should be hashed and salted upon entry by using hashing algorithms such as </w:t>
       </w:r>
       <w:r>
         <w:rPr>
@@ -49,12 +67,14 @@
       <w:r>
         <w:t xml:space="preserve"> and </w:t>
       </w:r>
+      <w:proofErr w:type="spellStart"/>
       <w:r>
         <w:rPr>
           <w:i/>
         </w:rPr>
         <w:t>bcrypt</w:t>
       </w:r>
+      <w:proofErr w:type="spellEnd"/>
       <w:r>
         <w:t>. This would essentially diminish any chance hackers have to brute force password entries.</w:t>
       </w:r>
@@ -78,17 +98,26 @@
     </w:p>
     <w:p/>
     <w:p>
+      <w:pPr>
+        <w:ind w:firstLine="720"/>
+      </w:pPr>
       <w:r>
         <w:t>Performance</w:t>
       </w:r>
       <w:r>
-        <w:t xml:space="preserve"> is important especially when working with large data sets. The user must be able to navigate and use the site without having to wait for data generation. Information should be di</w:t>
-      </w:r>
-      <w:r>
-        <w:t>splayed in real-time.</w:t>
-      </w:r>
-      <w:r>
-        <w:t xml:space="preserve"> The application will also ensure that database design is robust with the use of proper table indexing and storage engines</w:t>
+        <w:t xml:space="preserve"> is important especially when working with large data sets. The user must be able to navigate and use the site without having to wait for data generation</w:t>
+      </w:r>
+      <w:r>
+        <w:t>.</w:t>
+      </w:r>
+      <w:r>
+        <w:t xml:space="preserve"> The application </w:t>
+      </w:r>
+      <w:r>
+        <w:t>shall</w:t>
+      </w:r>
+      <w:r>
+        <w:t xml:space="preserve"> also ensure that database design is robust with the use of proper table indexing and storage engines</w:t>
       </w:r>
       <w:r>
         <w:t xml:space="preserve"> and cache sizes</w:t>
@@ -100,7 +129,10 @@
         <w:t xml:space="preserve">essentially </w:t>
       </w:r>
       <w:r>
-        <w:t>allow for quicker SQL query executions.</w:t>
+        <w:t>allow f</w:t>
+      </w:r>
+      <w:r>
+        <w:t>or quicker SQL query executions that are expected to return data within 100 nanoseconds. The performance shall also account for larger data execution, such as the schedule generator with a performance factor speed of no more than 5 seconds.</w:t>
       </w:r>
     </w:p>
     <w:p/>
@@ -125,6 +157,9 @@
     </w:p>
     <w:p/>
     <w:p>
+      <w:pPr>
+        <w:ind w:firstLine="720"/>
+      </w:pPr>
       <w:r>
         <w:t xml:space="preserve">There are cases where web applications do not necessarily comply with all possible web browsers. For example, certain aspects of CSS </w:t>
       </w:r>
@@ -132,7 +167,13 @@
         <w:t xml:space="preserve">and HTML </w:t>
       </w:r>
       <w:r>
-        <w:t xml:space="preserve">might work for one browser but break in another. This application will ensure that the CSS </w:t>
+        <w:t xml:space="preserve">might work for one browser but break in another. This application </w:t>
+      </w:r>
+      <w:r>
+        <w:t>shall</w:t>
+      </w:r>
+      <w:r>
+        <w:t xml:space="preserve"> ensure that the CSS </w:t>
       </w:r>
       <w:r>
         <w:t xml:space="preserve">and HTML </w:t>
@@ -147,39 +188,56 @@
         <w:t xml:space="preserve"> </w:t>
       </w:r>
       <w:r>
-        <w:t xml:space="preserve"> Ensuring browser compliance, t</w:t>
-      </w:r>
-      <w:r>
-        <w:t>he application will be able to run on virtually any operating system that has any of the following browsers: Safari, Chrome, Internet Explorer, Firefox and Chrome.</w:t>
-      </w:r>
-    </w:p>
-    <w:p>
-      <w:bookmarkStart w:id="0" w:name="_GoBack"/>
-      <w:bookmarkEnd w:id="0"/>
-    </w:p>
-    <w:p>
-      <w:pPr>
-        <w:rPr>
-          <w:b/>
-        </w:rPr>
-      </w:pPr>
-      <w:r>
-        <w:rPr>
-          <w:b/>
-        </w:rPr>
-        <w:t>3.3.3 Ease of Use</w:t>
+        <w:t xml:space="preserve"> Ensuring browser compliance, the application </w:t>
+      </w:r>
+      <w:r>
+        <w:t>shall</w:t>
+      </w:r>
+      <w:r>
+        <w:t xml:space="preserve"> be able to run on virtually any operating system that has any of the following browsers: Safari, Chrome, Internet Explorer, Firefox and Chrome.</w:t>
       </w:r>
     </w:p>
     <w:p/>
     <w:p>
-      <w:r>
-        <w:t xml:space="preserve">The application will be straightforward and lightweight in order to ensure that </w:t>
+      <w:pPr>
+        <w:rPr>
+          <w:b/>
+        </w:rPr>
+      </w:pPr>
+      <w:r>
+        <w:rPr>
+          <w:b/>
+        </w:rPr>
+        <w:t>3.3.3 Ease of Use</w:t>
+      </w:r>
+    </w:p>
+    <w:p/>
+    <w:p>
+      <w:pPr>
+        <w:ind w:firstLine="720"/>
+      </w:pPr>
+      <w:bookmarkStart w:id="0" w:name="_GoBack"/>
+      <w:bookmarkEnd w:id="0"/>
+      <w:r>
+        <w:t xml:space="preserve">The application </w:t>
+      </w:r>
+      <w:r>
+        <w:t>shall</w:t>
+      </w:r>
+      <w:r>
+        <w:t xml:space="preserve"> be straightforward and lightweight in order to ensure that </w:t>
       </w:r>
       <w:r>
         <w:t>students can start working on their schedule</w:t>
       </w:r>
       <w:r>
-        <w:t xml:space="preserve"> immediately. The use of Ajax technology will </w:t>
+        <w:t xml:space="preserve"> </w:t>
+      </w:r>
+      <w:r>
+        <w:t xml:space="preserve">planner </w:t>
+      </w:r>
+      <w:r>
+        <w:t xml:space="preserve">immediately. The use of Ajax technology will </w:t>
       </w:r>
       <w:r>
         <w:t xml:space="preserve">also </w:t>
@@ -197,7 +255,13 @@
         <w:t xml:space="preserve">es thereby allowing </w:t>
       </w:r>
       <w:r>
-        <w:t>users to navigate with losing the scope of the data they are working on.</w:t>
+        <w:t xml:space="preserve">users to navigate with losing the scope of the data they </w:t>
+      </w:r>
+      <w:r>
+        <w:t>were</w:t>
+      </w:r>
+      <w:r>
+        <w:t xml:space="preserve"> working on.</w:t>
       </w:r>
     </w:p>
     <w:p>

</xml_diff>